<commit_message>
Added another invite URL
</commit_message>
<xml_diff>
--- a/Server Invite URLs.docx
+++ b/Server Invite URLs.docx
@@ -1,6 +1,6 @@
 
 <file path=word/document.xml><?xml version="1.0" encoding="utf-8"?>
-<w:document xmlns:wpc="http://schemas.microsoft.com/office/word/2010/wordprocessingCanvas" xmlns:cx="http://schemas.microsoft.com/office/drawing/2014/chartex" xmlns:cx1="http://schemas.microsoft.com/office/drawing/2015/9/8/chartex" xmlns:cx2="http://schemas.microsoft.com/office/drawing/2015/10/21/chartex" xmlns:cx3="http://schemas.microsoft.com/office/drawing/2016/5/9/chartex" xmlns:cx4="http://schemas.microsoft.com/office/drawing/2016/5/10/chartex" xmlns:cx5="http://schemas.microsoft.com/office/drawing/2016/5/11/chartex" xmlns:cx6="http://schemas.microsoft.com/office/drawing/2016/5/12/chartex" xmlns:cx7="http://schemas.microsoft.com/office/drawing/2016/5/13/chartex" xmlns:cx8="http://schemas.microsoft.com/office/drawing/2016/5/14/chartex" xmlns:mc="http://schemas.openxmlformats.org/markup-compatibility/2006" xmlns:aink="http://schemas.microsoft.com/office/drawing/2016/ink" xmlns:am3d="http://schemas.microsoft.com/office/drawing/2017/model3d" xmlns:o="urn:schemas-microsoft-com:office:office" xmlns:r="http://schemas.openxmlformats.org/officeDocument/2006/relationships" xmlns:m="http://schemas.openxmlformats.org/officeDocument/2006/math" xmlns:v="urn:schemas-microsoft-com:vml" xmlns:wp14="http://schemas.microsoft.com/office/word/2010/wordprocessingDrawing" xmlns:wp="http://schemas.openxmlformats.org/drawingml/2006/wordprocessingDrawing" xmlns:w10="urn:schemas-microsoft-com:office:word" xmlns:w="http://schemas.openxmlformats.org/wordprocessingml/2006/main" xmlns:w14="http://schemas.microsoft.com/office/word/2010/wordml" xmlns:w15="http://schemas.microsoft.com/office/word/2012/wordml" xmlns:w16cid="http://schemas.microsoft.com/office/word/2016/wordml/cid" xmlns:w16se="http://schemas.microsoft.com/office/word/2015/wordml/symex" xmlns:wpg="http://schemas.microsoft.com/office/word/2010/wordprocessingGroup" xmlns:wpi="http://schemas.microsoft.com/office/word/2010/wordprocessingInk" xmlns:wne="http://schemas.microsoft.com/office/word/2006/wordml" xmlns:wps="http://schemas.microsoft.com/office/word/2010/wordprocessingShape" mc:Ignorable="w14 w15 w16se w16cid wp14">
+<w:document xmlns:wpc="http://schemas.microsoft.com/office/word/2010/wordprocessingCanvas" xmlns:cx="http://schemas.microsoft.com/office/drawing/2014/chartex" xmlns:cx1="http://schemas.microsoft.com/office/drawing/2015/9/8/chartex" xmlns:cx2="http://schemas.microsoft.com/office/drawing/2015/10/21/chartex" xmlns:cx3="http://schemas.microsoft.com/office/drawing/2016/5/9/chartex" xmlns:cx4="http://schemas.microsoft.com/office/drawing/2016/5/10/chartex" xmlns:cx5="http://schemas.microsoft.com/office/drawing/2016/5/11/chartex" xmlns:cx6="http://schemas.microsoft.com/office/drawing/2016/5/12/chartex" xmlns:cx7="http://schemas.microsoft.com/office/drawing/2016/5/13/chartex" xmlns:cx8="http://schemas.microsoft.com/office/drawing/2016/5/14/chartex" xmlns:mc="http://schemas.openxmlformats.org/markup-compatibility/2006" xmlns:aink="http://schemas.microsoft.com/office/drawing/2016/ink" xmlns:am3d="http://schemas.microsoft.com/office/drawing/2017/model3d" xmlns:o="urn:schemas-microsoft-com:office:office" xmlns:r="http://schemas.openxmlformats.org/officeDocument/2006/relationships" xmlns:m="http://schemas.openxmlformats.org/officeDocument/2006/math" xmlns:v="urn:schemas-microsoft-com:vml" xmlns:wp14="http://schemas.microsoft.com/office/word/2010/wordprocessingDrawing" xmlns:wp="http://schemas.openxmlformats.org/drawingml/2006/wordprocessingDrawing" xmlns:w10="urn:schemas-microsoft-com:office:word" xmlns:w="http://schemas.openxmlformats.org/wordprocessingml/2006/main" xmlns:w14="http://schemas.microsoft.com/office/word/2010/wordml" xmlns:w15="http://schemas.microsoft.com/office/word/2012/wordml" xmlns:w16cex="http://schemas.microsoft.com/office/word/2018/wordml/cex" xmlns:w16cid="http://schemas.microsoft.com/office/word/2016/wordml/cid" xmlns:w16="http://schemas.microsoft.com/office/word/2018/wordml" xmlns:w16se="http://schemas.microsoft.com/office/word/2015/wordml/symex" xmlns:wpg="http://schemas.microsoft.com/office/word/2010/wordprocessingGroup" xmlns:wpi="http://schemas.microsoft.com/office/word/2010/wordprocessingInk" xmlns:wne="http://schemas.microsoft.com/office/word/2006/wordml" xmlns:wps="http://schemas.microsoft.com/office/word/2010/wordprocessingShape" mc:Ignorable="w14 w15 w16se w16cid w16 w16cex wp14">
   <w:body>
     <w:p>
       <w:pPr>
@@ -12,10 +12,16 @@
     </w:p>
     <w:p>
       <w:r>
-        <w:t>Permanent urls used to keep track of user influx sources and how well they perform. Make sure to use the appropriate link where needed. More to be added later if needed.</w:t>
+        <w:t xml:space="preserve">Permanent </w:t>
       </w:r>
-      <w:bookmarkStart w:id="0" w:name="_GoBack"/>
-      <w:bookmarkEnd w:id="0"/>
+      <w:proofErr w:type="spellStart"/>
+      <w:r>
+        <w:t>urls</w:t>
+      </w:r>
+      <w:proofErr w:type="spellEnd"/>
+      <w:r>
+        <w:t xml:space="preserve"> used to keep track of user influx sources and how well they perform. Make sure to use the appropriate link where needed. More to be added later if needed.</w:t>
+      </w:r>
     </w:p>
     <w:p/>
     <w:tbl>
@@ -76,8 +82,13 @@
             <w:tcW w:w="4675" w:type="dxa"/>
           </w:tcPr>
           <w:p>
+            <w:proofErr w:type="spellStart"/>
             <w:r>
-              <w:t>Youtube Videos</w:t>
+              <w:t>Youtube</w:t>
+            </w:r>
+            <w:proofErr w:type="spellEnd"/>
+            <w:r>
+              <w:t xml:space="preserve"> Videos</w:t>
             </w:r>
           </w:p>
         </w:tc>
@@ -132,17 +143,38 @@
           <w:tcPr>
             <w:tcW w:w="4675" w:type="dxa"/>
           </w:tcPr>
-          <w:p/>
+          <w:p>
+            <w:proofErr w:type="spellStart"/>
+            <w:r>
+              <w:t>Yorda.discord.dev</w:t>
+            </w:r>
+            <w:proofErr w:type="spellEnd"/>
+          </w:p>
         </w:tc>
         <w:tc>
           <w:tcPr>
             <w:tcW w:w="4675" w:type="dxa"/>
           </w:tcPr>
-          <w:p/>
+          <w:p>
+            <w:hyperlink r:id="rId6" w:history="1">
+              <w:r>
+                <w:rPr>
+                  <w:rStyle w:val="Hyperlink"/>
+                </w:rPr>
+                <w:t>https://discord.gg/eXCnurN</w:t>
+              </w:r>
+            </w:hyperlink>
+            <w:r>
+              <w:t xml:space="preserve"> </w:t>
+            </w:r>
+          </w:p>
         </w:tc>
       </w:tr>
     </w:tbl>
-    <w:p/>
+    <w:p>
+      <w:bookmarkStart w:id="0" w:name="_GoBack"/>
+      <w:bookmarkEnd w:id="0"/>
+    </w:p>
     <w:sectPr>
       <w:pgSz w:w="12240" w:h="15840"/>
       <w:pgMar w:top="1440" w:right="1440" w:bottom="1440" w:left="1440" w:header="720" w:footer="720" w:gutter="0"/>
@@ -154,7 +186,7 @@
 </file>
 
 <file path=word/styles.xml><?xml version="1.0" encoding="utf-8"?>
-<w:styles xmlns:mc="http://schemas.openxmlformats.org/markup-compatibility/2006" xmlns:r="http://schemas.openxmlformats.org/officeDocument/2006/relationships" xmlns:w="http://schemas.openxmlformats.org/wordprocessingml/2006/main" xmlns:w14="http://schemas.microsoft.com/office/word/2010/wordml" xmlns:w15="http://schemas.microsoft.com/office/word/2012/wordml" xmlns:w16cid="http://schemas.microsoft.com/office/word/2016/wordml/cid" xmlns:w16se="http://schemas.microsoft.com/office/word/2015/wordml/symex" mc:Ignorable="w14 w15 w16se w16cid">
+<w:styles xmlns:mc="http://schemas.openxmlformats.org/markup-compatibility/2006" xmlns:r="http://schemas.openxmlformats.org/officeDocument/2006/relationships" xmlns:w="http://schemas.openxmlformats.org/wordprocessingml/2006/main" xmlns:w14="http://schemas.microsoft.com/office/word/2010/wordml" xmlns:w15="http://schemas.microsoft.com/office/word/2012/wordml" xmlns:w16cex="http://schemas.microsoft.com/office/word/2018/wordml/cex" xmlns:w16cid="http://schemas.microsoft.com/office/word/2016/wordml/cid" xmlns:w16="http://schemas.microsoft.com/office/word/2018/wordml" xmlns:w16se="http://schemas.microsoft.com/office/word/2015/wordml/symex" mc:Ignorable="w14 w15 w16se w16cid w16 w16cex">
   <w:docDefaults>
     <w:rPrDefault>
       <w:rPr>

</xml_diff>